<commit_message>
First time data into R
</commit_message>
<xml_diff>
--- a/docs/stuff_to_do_and_notes.docx
+++ b/docs/stuff_to_do_and_notes.docx
@@ -262,7 +262,107 @@
         <w:t>which will be the FFD if the original shoot had not been grazed</w:t>
       </w:r>
       <w:r>
-        <w:t>. First, create a column to mark where FFD is wrong. Second, impute these values of FFD using n flowers and volume</w:t>
+        <w:t xml:space="preserve">. </w:t>
+      </w:r>
+    </w:p>
+    <w:p>
+      <w:pPr>
+        <w:pStyle w:val="Prrafodelista"/>
+        <w:numPr>
+          <w:ilvl w:val="1"/>
+          <w:numId w:val="1"/>
+        </w:numPr>
+      </w:pPr>
+      <w:r>
+        <w:t xml:space="preserve">If there is no FFD </w:t>
+      </w:r>
+      <w:r>
+        <w:sym w:font="Wingdings" w:char="F0E0"/>
+      </w:r>
+      <w:r>
+        <w:t xml:space="preserve"> impute</w:t>
+      </w:r>
+    </w:p>
+    <w:p>
+      <w:pPr>
+        <w:pStyle w:val="Prrafodelista"/>
+        <w:numPr>
+          <w:ilvl w:val="1"/>
+          <w:numId w:val="1"/>
+        </w:numPr>
+      </w:pPr>
+      <w:r>
+        <w:t xml:space="preserve">If the plant is grazed before FFD, and FFD was taken from a replacement shoot </w:t>
+      </w:r>
+      <w:r>
+        <w:sym w:font="Wingdings" w:char="F0E0"/>
+      </w:r>
+      <w:r>
+        <w:t xml:space="preserve"> impute</w:t>
+      </w:r>
+    </w:p>
+    <w:p>
+      <w:pPr>
+        <w:pStyle w:val="Prrafodelista"/>
+        <w:numPr>
+          <w:ilvl w:val="1"/>
+          <w:numId w:val="1"/>
+        </w:numPr>
+      </w:pPr>
+      <w:r>
+        <w:t>If the plant is grazed before FFD, and FFD was taken from a non-grazed, original shoot</w:t>
+      </w:r>
+    </w:p>
+    <w:p>
+      <w:pPr>
+        <w:pStyle w:val="Prrafodelista"/>
+        <w:numPr>
+          <w:ilvl w:val="2"/>
+          <w:numId w:val="1"/>
+        </w:numPr>
+      </w:pPr>
+      <w:r>
+        <w:t xml:space="preserve">And &gt;= 50% original shoots remain </w:t>
+      </w:r>
+      <w:r>
+        <w:sym w:font="Wingdings" w:char="F0E0"/>
+      </w:r>
+      <w:r>
+        <w:t xml:space="preserve"> use</w:t>
+      </w:r>
+    </w:p>
+    <w:p>
+      <w:pPr>
+        <w:pStyle w:val="Prrafodelista"/>
+        <w:numPr>
+          <w:ilvl w:val="2"/>
+          <w:numId w:val="1"/>
+        </w:numPr>
+      </w:pPr>
+      <w:r>
+        <w:t xml:space="preserve">And &lt; 50% original shoots remain </w:t>
+      </w:r>
+      <w:r>
+        <w:sym w:font="Wingdings" w:char="F0E0"/>
+      </w:r>
+      <w:r>
+        <w:t xml:space="preserve"> impute</w:t>
+      </w:r>
+    </w:p>
+    <w:p>
+      <w:pPr>
+        <w:pStyle w:val="Prrafodelista"/>
+        <w:numPr>
+          <w:ilvl w:val="0"/>
+          <w:numId w:val="1"/>
+        </w:numPr>
+        <w:ind w:left="284" w:hanging="284"/>
+      </w:pPr>
+      <w:r>
+        <w:t>I</w:t>
+      </w:r>
+      <w:r>
+        <w:t>mpute FFD using n flowers and volume</w:t>
       </w:r>
       <w:r>
         <w:t xml:space="preserve"> (using data from the whole set of years)</w:t>
@@ -278,31 +378,93 @@
         <w:ind w:left="284" w:hanging="284"/>
       </w:pPr>
       <w:r>
+        <w:t xml:space="preserve">It takes more than 2 weeks after grazing until new shoots with flowers have developed and started to flower. Therefore, open flowers at dates less than 2 weeks after grazing should come from </w:t>
+      </w:r>
+      <w:r>
+        <w:rPr>
+          <w:u w:val="single"/>
+        </w:rPr>
+        <w:t>original</w:t>
+      </w:r>
+      <w:r>
+        <w:t xml:space="preserve"> shoots. However, FFD can still be biased as eaten shoots might have had an earlier phenology than the non-eaten shoots. Grazed shoots usually have on average an earlier phenology, but there is also a strong correlation among FFD of different shoots within an individual</w:t>
+      </w:r>
+    </w:p>
+    <w:p>
+      <w:pPr>
+        <w:pStyle w:val="Prrafodelista"/>
+        <w:numPr>
+          <w:ilvl w:val="0"/>
+          <w:numId w:val="1"/>
+        </w:numPr>
+        <w:ind w:left="284" w:hanging="284"/>
+      </w:pPr>
+      <w:r>
         <w:t>Data from 1987-1996: plants visited on different dates and when seen flowering for the first time, FFD was calculated as the mean among that date and the previous date, adjusted some days earlier or later depending on bud size on previous date and number of flowers open at current date</w:t>
       </w:r>
-    </w:p>
-    <w:p>
-      <w:pPr>
-        <w:pStyle w:val="Prrafodelista"/>
-        <w:numPr>
-          <w:ilvl w:val="0"/>
-          <w:numId w:val="1"/>
-        </w:numPr>
-        <w:ind w:left="284" w:hanging="284"/>
-      </w:pPr>
-      <w:r>
-        <w:t>Data from 2006-2017:</w:t>
-      </w:r>
-      <w:r>
-        <w:t xml:space="preserve"> here FFD is noted as the first date when the plant was seen flowering. We need to </w:t>
-      </w:r>
-      <w:r>
+      <w:r>
+        <w:t xml:space="preserve"> (=</w:t>
+      </w:r>
+      <w:proofErr w:type="spellStart"/>
+      <w:r>
+        <w:t>FFD_corr</w:t>
+      </w:r>
+      <w:proofErr w:type="spellEnd"/>
+      <w:r>
+        <w:t>)</w:t>
+      </w:r>
+    </w:p>
+    <w:p>
+      <w:pPr>
+        <w:pStyle w:val="Prrafodelista"/>
+        <w:numPr>
+          <w:ilvl w:val="0"/>
+          <w:numId w:val="1"/>
+        </w:numPr>
+        <w:ind w:left="284" w:hanging="284"/>
         <w:rPr>
           <w:u w:val="single"/>
         </w:rPr>
-        <w:t>recalculate this as done before</w:t>
-      </w:r>
-      <w:r>
+      </w:pPr>
+      <w:r>
+        <w:t xml:space="preserve">Data from 2006-2017: here FFD is noted as the first date when the plant was seen flowering. We need to </w:t>
+      </w:r>
+      <w:r>
+        <w:rPr>
+          <w:u w:val="single"/>
+        </w:rPr>
+        <w:t xml:space="preserve">recalculate this as done </w:t>
+      </w:r>
+      <w:r>
+        <w:rPr>
+          <w:u w:val="single"/>
+        </w:rPr>
+        <w:t>before</w:t>
+      </w:r>
+      <w:r>
+        <w:rPr>
+          <w:u w:val="single"/>
+        </w:rPr>
+        <w:t xml:space="preserve"> (=</w:t>
+      </w:r>
+      <w:proofErr w:type="spellStart"/>
+      <w:r>
+        <w:rPr>
+          <w:u w:val="single"/>
+        </w:rPr>
+        <w:t>FFD_corr</w:t>
+      </w:r>
+      <w:proofErr w:type="spellEnd"/>
+      <w:r>
+        <w:rPr>
+          <w:u w:val="single"/>
+        </w:rPr>
+        <w:t>)</w:t>
+      </w:r>
+      <w:r>
+        <w:rPr>
+          <w:u w:val="single"/>
+        </w:rPr>
         <w:t>:</w:t>
       </w:r>
     </w:p>
@@ -325,10 +487,7 @@
         <w:t xml:space="preserve"> on 7-8/5 and buds size L to have </w:t>
       </w:r>
       <w:r>
-        <w:t xml:space="preserve">started flowering </w:t>
-      </w:r>
-      <w:r>
-        <w:t xml:space="preserve">on 9-10/5. </w:t>
+        <w:t xml:space="preserve">started flowering on 9-10/5. </w:t>
       </w:r>
     </w:p>
     <w:p>
@@ -341,13 +500,8 @@
         <w:ind w:left="851" w:hanging="284"/>
       </w:pPr>
       <w:r>
-        <w:t xml:space="preserve">Then buds size XL with higher number of flowers open on 10/5 would have </w:t>
-      </w:r>
-      <w:r>
-        <w:t xml:space="preserve">started flowering </w:t>
-      </w:r>
-      <w:r>
-        <w:t xml:space="preserve">earlier (i.e. on 7/5), while buds size XL with lower number of flowers open on 10/5 would have started flowering later (i.e. on 8/5). </w:t>
+        <w:lastRenderedPageBreak/>
+        <w:t xml:space="preserve">Then buds size XL with higher number of flowers open on 10/5 would have started flowering earlier (i.e. on 7/5), while buds size XL with lower number of flowers open on 10/5 would have started flowering later (i.e. on 8/5). </w:t>
       </w:r>
     </w:p>
     <w:p>
@@ -360,22 +514,7 @@
         <w:ind w:left="851" w:hanging="284"/>
       </w:pPr>
       <w:r>
-        <w:t xml:space="preserve">In the same way, </w:t>
-      </w:r>
-      <w:r>
-        <w:t xml:space="preserve">buds size L with higher number of flowers open on 10/5 would have started flowering earlier (i.e. on </w:t>
-      </w:r>
-      <w:r>
-        <w:t>9</w:t>
-      </w:r>
-      <w:r>
-        <w:t xml:space="preserve">/5), while buds size X with lower number of flowers open on 10/5 would have started flowering later (i.e. on </w:t>
-      </w:r>
-      <w:r>
-        <w:t>10</w:t>
-      </w:r>
-      <w:r>
-        <w:t xml:space="preserve">/5). </w:t>
+        <w:t xml:space="preserve">In the same way, buds size L with higher number of flowers open on 10/5 would have started flowering earlier (i.e. on 9/5), while buds size X with lower number of flowers open on 10/5 would have started flowering later (i.e. on 10/5). </w:t>
       </w:r>
     </w:p>
     <w:p>
@@ -436,6 +575,195 @@
       </w:pPr>
       <w:r>
         <w:t>Selective agents are: beetles (predation on seeds), grazers (removal of flowers) and pollinators (determine fruit and seed set, although this could also be related to resources)</w:t>
+      </w:r>
+    </w:p>
+    <w:p>
+      <w:pPr>
+        <w:pStyle w:val="Prrafodelista"/>
+        <w:numPr>
+          <w:ilvl w:val="0"/>
+          <w:numId w:val="1"/>
+        </w:numPr>
+        <w:ind w:left="284" w:hanging="284"/>
+      </w:pPr>
+      <w:r>
+        <w:t xml:space="preserve">Bud size, </w:t>
+      </w:r>
+      <w:proofErr w:type="spellStart"/>
+      <w:r>
+        <w:t>n</w:t>
+      </w:r>
+      <w:proofErr w:type="spellEnd"/>
+      <w:r>
+        <w:t xml:space="preserve"> estimated flowers, cumulative n flowers open should not have been recorded in replacement shoots (but might have been sometimes – check)</w:t>
+      </w:r>
+    </w:p>
+    <w:p>
+      <w:pPr>
+        <w:pStyle w:val="Prrafodelista"/>
+        <w:numPr>
+          <w:ilvl w:val="0"/>
+          <w:numId w:val="1"/>
+        </w:numPr>
+        <w:ind w:left="284" w:hanging="284"/>
+      </w:pPr>
+      <w:proofErr w:type="spellStart"/>
+      <w:r>
+        <w:t>Fbuds</w:t>
+      </w:r>
+      <w:proofErr w:type="spellEnd"/>
+      <w:r>
+        <w:t xml:space="preserve">, </w:t>
+      </w:r>
+      <w:proofErr w:type="spellStart"/>
+      <w:r>
+        <w:t>frukt</w:t>
+      </w:r>
+      <w:proofErr w:type="spellEnd"/>
+      <w:r>
+        <w:t xml:space="preserve"> </w:t>
+      </w:r>
+      <w:r>
+        <w:sym w:font="Wingdings" w:char="F0E0"/>
+      </w:r>
+      <w:r>
+        <w:t xml:space="preserve"> we do not need these columns</w:t>
+      </w:r>
+    </w:p>
+    <w:p>
+      <w:pPr>
+        <w:pStyle w:val="Prrafodelista"/>
+        <w:numPr>
+          <w:ilvl w:val="0"/>
+          <w:numId w:val="1"/>
+        </w:numPr>
+        <w:ind w:left="284" w:hanging="284"/>
+      </w:pPr>
+      <w:r>
+        <w:t>Shoot volume</w:t>
+      </w:r>
+    </w:p>
+    <w:p>
+      <w:pPr>
+        <w:pStyle w:val="Prrafodelista"/>
+        <w:numPr>
+          <w:ilvl w:val="1"/>
+          <w:numId w:val="1"/>
+        </w:numPr>
+      </w:pPr>
+      <w:proofErr w:type="spellStart"/>
+      <w:r>
+        <w:t>Ungrazed</w:t>
+      </w:r>
+      <w:proofErr w:type="spellEnd"/>
+      <w:r>
+        <w:t>: Use diameters and sizes for each shoot</w:t>
+      </w:r>
+    </w:p>
+    <w:p>
+      <w:pPr>
+        <w:pStyle w:val="Prrafodelista"/>
+        <w:numPr>
+          <w:ilvl w:val="1"/>
+          <w:numId w:val="1"/>
+        </w:numPr>
+      </w:pPr>
+      <w:r>
+        <w:t>Grazed</w:t>
+      </w:r>
+    </w:p>
+    <w:p>
+      <w:pPr>
+        <w:pStyle w:val="Prrafodelista"/>
+        <w:numPr>
+          <w:ilvl w:val="2"/>
+          <w:numId w:val="1"/>
+        </w:numPr>
+      </w:pPr>
+      <w:r>
+        <w:t>All shoots grazed: Use diameters of grazed shoots if available (and for sizes, re-estimate using correlation among diameter and size), otherwise use diameters and sizes of replacement shoots</w:t>
+      </w:r>
+    </w:p>
+    <w:p>
+      <w:pPr>
+        <w:pStyle w:val="Prrafodelista"/>
+        <w:numPr>
+          <w:ilvl w:val="2"/>
+          <w:numId w:val="1"/>
+        </w:numPr>
+      </w:pPr>
+      <w:r>
+        <w:t>Some shoots grazed: Use diameters of grazed shoots and sizes of largest intact shoots up to the right number of shoots at the time of grazing</w:t>
+      </w:r>
+    </w:p>
+    <w:p>
+      <w:pPr>
+        <w:pStyle w:val="Prrafodelista"/>
+        <w:numPr>
+          <w:ilvl w:val="0"/>
+          <w:numId w:val="1"/>
+        </w:numPr>
+        <w:ind w:left="284" w:hanging="284"/>
+      </w:pPr>
+      <w:r>
+        <w:t xml:space="preserve">Total n </w:t>
+      </w:r>
+      <w:proofErr w:type="spellStart"/>
+      <w:r>
+        <w:t>blm</w:t>
+      </w:r>
+      <w:proofErr w:type="spellEnd"/>
+      <w:r>
+        <w:t xml:space="preserve"> = best estimate of number of produced flowers </w:t>
+      </w:r>
+      <w:r>
+        <w:sym w:font="Wingdings" w:char="F0E0"/>
+      </w:r>
+      <w:r>
+        <w:t xml:space="preserve"> Use for </w:t>
+      </w:r>
+      <w:proofErr w:type="spellStart"/>
+      <w:r>
+        <w:t>ungrazed</w:t>
+      </w:r>
+      <w:proofErr w:type="spellEnd"/>
+      <w:r>
+        <w:t xml:space="preserve">, for grazed </w:t>
+      </w:r>
+      <w:r>
+        <w:sym w:font="Wingdings" w:char="F0E0"/>
+      </w:r>
+      <w:r>
+        <w:t xml:space="preserve"> check and estimate when needed</w:t>
+      </w:r>
+      <w:bookmarkStart w:id="0" w:name="_GoBack"/>
+      <w:bookmarkEnd w:id="0"/>
+    </w:p>
+    <w:p>
+      <w:pPr>
+        <w:pStyle w:val="Prrafodelista"/>
+        <w:numPr>
+          <w:ilvl w:val="0"/>
+          <w:numId w:val="1"/>
+        </w:numPr>
+        <w:ind w:left="284" w:hanging="284"/>
+      </w:pPr>
+      <w:r>
+        <w:t xml:space="preserve">LFD </w:t>
+      </w:r>
+      <w:r>
+        <w:sym w:font="Wingdings" w:char="F0E0"/>
+      </w:r>
+      <w:r>
+        <w:t xml:space="preserve"> use but add half the subsequent recording interval (=</w:t>
+      </w:r>
+      <w:proofErr w:type="spellStart"/>
+      <w:r>
+        <w:t>LFD_corr</w:t>
+      </w:r>
+      <w:proofErr w:type="spellEnd"/>
+      <w:r>
+        <w:t>)</w:t>
       </w:r>
     </w:p>
     <w:p>
@@ -479,10 +807,7 @@
         <w:ind w:left="851" w:hanging="284"/>
       </w:pPr>
       <w:r>
-        <w:t>C</w:t>
-      </w:r>
-      <w:r>
-        <w:t xml:space="preserve">reate a column to mark where FFD is </w:t>
+        <w:t xml:space="preserve">Create a column to mark where FFD is </w:t>
       </w:r>
       <w:r>
         <w:t>taken from a new shoot</w:t>
@@ -501,14 +826,21 @@
         <w:ind w:left="851" w:hanging="284"/>
       </w:pPr>
       <w:r>
-        <w:lastRenderedPageBreak/>
-        <w:t>Calculate</w:t>
-      </w:r>
-      <w:r>
-        <w:t xml:space="preserve"> FFD</w:t>
-      </w:r>
-      <w:r>
-        <w:t xml:space="preserve"> as done in earlier years (not </w:t>
+        <w:t>Calculate FFD as done in earlier years (</w:t>
+      </w:r>
+      <w:r>
+        <w:t>=</w:t>
+      </w:r>
+      <w:proofErr w:type="spellStart"/>
+      <w:r>
+        <w:t>FFD_corr</w:t>
+      </w:r>
+      <w:proofErr w:type="spellEnd"/>
+      <w:r>
+        <w:t xml:space="preserve">, </w:t>
+      </w:r>
+      <w:r>
+        <w:t xml:space="preserve">not </w:t>
       </w:r>
       <w:r>
         <w:t xml:space="preserve">in plants </w:t>
@@ -542,10 +874,7 @@
         <w:t xml:space="preserve"> </w:t>
       </w:r>
       <w:r>
-        <w:t xml:space="preserve">in plants where </w:t>
-      </w:r>
-      <w:r>
-        <w:t>it was</w:t>
+        <w:t>in plants where it was</w:t>
       </w:r>
       <w:r>
         <w:t xml:space="preserve"> taken from a new shoot</w:t>
@@ -556,6 +885,12 @@
     </w:p>
     <w:p>
       <w:r>
+        <w:br w:type="page"/>
+      </w:r>
+    </w:p>
+    <w:p>
+      <w:r>
+        <w:lastRenderedPageBreak/>
         <w:t>QUESTIONS:</w:t>
       </w:r>
     </w:p>
@@ -823,15 +1158,7 @@
         <w:rPr>
           <w:rFonts w:ascii="Calibri" w:hAnsi="Calibri" w:cs="Calibri"/>
         </w:rPr>
-        <w:t>, 173, 819</w:t>
-      </w:r>
-      <w:bookmarkStart w:id="0" w:name="_GoBack"/>
-      <w:bookmarkEnd w:id="0"/>
-      <w:r>
-        <w:rPr>
-          <w:rFonts w:ascii="Calibri" w:hAnsi="Calibri" w:cs="Calibri"/>
-        </w:rPr>
-        <w:t>–830.</w:t>
+        <w:t>, 173, 819–830.</w:t>
       </w:r>
     </w:p>
     <w:p/>
@@ -887,7 +1214,7 @@
         <w:rFonts w:ascii="Wingdings" w:hAnsi="Wingdings" w:hint="default"/>
       </w:rPr>
     </w:lvl>
-    <w:lvl w:ilvl="3" w:tplc="0C0A0001" w:tentative="1">
+    <w:lvl w:ilvl="3" w:tplc="0C0A0001">
       <w:start w:val="1"/>
       <w:numFmt w:val="bullet"/>
       <w:lvlText w:val=""/>
@@ -899,7 +1226,7 @@
         <w:rFonts w:ascii="Symbol" w:hAnsi="Symbol" w:hint="default"/>
       </w:rPr>
     </w:lvl>
-    <w:lvl w:ilvl="4" w:tplc="0C0A0003" w:tentative="1">
+    <w:lvl w:ilvl="4" w:tplc="0C0A0003">
       <w:start w:val="1"/>
       <w:numFmt w:val="bullet"/>
       <w:lvlText w:val="o"/>
@@ -911,7 +1238,7 @@
         <w:rFonts w:ascii="Courier New" w:hAnsi="Courier New" w:cs="Courier New" w:hint="default"/>
       </w:rPr>
     </w:lvl>
-    <w:lvl w:ilvl="5" w:tplc="0C0A0005" w:tentative="1">
+    <w:lvl w:ilvl="5" w:tplc="0C0A0005">
       <w:start w:val="1"/>
       <w:numFmt w:val="bullet"/>
       <w:lvlText w:val=""/>

</xml_diff>